<commit_message>
spelling mistake on resume hehe/GB
</commit_message>
<xml_diff>
--- a/pdf/Zen_Farhat_-_Web_Dev..docx
+++ b/pdf/Zen_Farhat_-_Web_Dev..docx
@@ -362,7 +362,7 @@
                     <w:pStyle w:val="Heading2"/>
                   </w:pPr>
                   <w:r>
-                    <w:t xml:space="preserve">Online web developmenmt courses</w:t>
+                    <w:t xml:space="preserve">Online web development courses</w:t>
                   </w:r>
                 </w:p>
                 <w:p>
@@ -806,7 +806,7 @@
             <w:pPr>
               <w:pStyle w:val="NoMargins"/>
             </w:pPr>
-            <w:hyperlink w:history="1" r:id="rId61598">
+            <w:hyperlink w:history="1" r:id="rId35082">
               <w:r>
                 <w:rPr>
                   <w:rStyle w:val="Hyperlink"/>
@@ -827,7 +827,7 @@
             <w:pPr>
               <w:pStyle w:val="NoBottomMargin"/>
             </w:pPr>
-            <w:hyperlink w:history="1" r:id="rId55289">
+            <w:hyperlink w:history="1" r:id="rId37436">
               <w:r>
                 <w:rPr>
                   <w:rStyle w:val="Hyperlink"/>
@@ -840,7 +840,7 @@
             <w:pPr>
               <w:pStyle w:val="NoMargins"/>
             </w:pPr>
-            <w:hyperlink w:history="1" r:id="rId62501">
+            <w:hyperlink w:history="1" r:id="rId23462">
               <w:r>
                 <w:rPr>
                   <w:rStyle w:val="Hyperlink"/>

</xml_diff>